<commit_message>
fs  Module - File Handling
</commit_message>
<xml_diff>
--- a/NodeJS.docx
+++ b/NodeJS.docx
@@ -283,27 +283,83 @@
           <w:u w:val="single"/>
         </w:rPr>
         <w:lastRenderedPageBreak/>
-        <w:t>NodeJS</w:t>
-      </w:r>
-      <w:r>
-        <w:rPr>
-          <w:rFonts w:ascii="Comic Sans MS" w:hAnsi="Comic Sans MS" w:cs="Comic Sans MS"/>
-          <w:b/>
-          <w:color w:val="C85C12"/>
-          <w:sz w:val="28"/>
-          <w:szCs w:val="28"/>
-          <w:u w:val="single"/>
-        </w:rPr>
-        <w:t xml:space="preserve"> Modules:</w:t>
+        <w:t>NodeJS Modules:</w:t>
       </w:r>
     </w:p>
     <w:p>
-      <w:r>
+      <w:pPr>
         <w:rPr>
           <w:rFonts w:ascii="Comic Sans MS" w:hAnsi="Comic Sans MS" w:cs="Comic Sans MS"/>
           <w:bCs/>
           <w:color w:val="00B0F0"/>
         </w:rPr>
+      </w:pPr>
+      <w:r>
+        <w:rPr>
+          <w:rFonts w:ascii="Comic Sans MS" w:hAnsi="Comic Sans MS" w:cs="Comic Sans MS"/>
+          <w:bCs/>
+          <w:color w:val="00B0F0"/>
+        </w:rPr>
+        <w:drawing>
+          <wp:inline distT="0" distB="0" distL="0" distR="0" wp14:anchorId="46F593D7" wp14:editId="4F03FC77">
+            <wp:extent cx="6896100" cy="2743200"/>
+            <wp:effectExtent l="0" t="0" r="0" b="0"/>
+            <wp:docPr id="924965217" name="Picture 1"/>
+            <wp:cNvGraphicFramePr>
+              <a:graphicFrameLocks xmlns:a="http://schemas.openxmlformats.org/drawingml/2006/main" noChangeAspect="1"/>
+            </wp:cNvGraphicFramePr>
+            <a:graphic xmlns:a="http://schemas.openxmlformats.org/drawingml/2006/main">
+              <a:graphicData uri="http://schemas.openxmlformats.org/drawingml/2006/picture">
+                <pic:pic xmlns:pic="http://schemas.openxmlformats.org/drawingml/2006/picture">
+                  <pic:nvPicPr>
+                    <pic:cNvPr id="924965217" name=""/>
+                    <pic:cNvPicPr/>
+                  </pic:nvPicPr>
+                  <pic:blipFill>
+                    <a:blip r:embed="rId8"/>
+                    <a:stretch>
+                      <a:fillRect/>
+                    </a:stretch>
+                  </pic:blipFill>
+                  <pic:spPr>
+                    <a:xfrm>
+                      <a:off x="0" y="0"/>
+                      <a:ext cx="6896100" cy="2743200"/>
+                    </a:xfrm>
+                    <a:prstGeom prst="rect">
+                      <a:avLst/>
+                    </a:prstGeom>
+                  </pic:spPr>
+                </pic:pic>
+              </a:graphicData>
+            </a:graphic>
+          </wp:inline>
+        </w:drawing>
+      </w:r>
+    </w:p>
+    <w:p>
+      <w:pPr>
+        <w:rPr>
+          <w:rFonts w:ascii="Comic Sans MS" w:hAnsi="Comic Sans MS" w:cs="Comic Sans MS"/>
+          <w:bCs/>
+          <w:color w:val="00B0F0"/>
+        </w:rPr>
+      </w:pPr>
+    </w:p>
+    <w:p>
+      <w:pPr>
+        <w:rPr>
+          <w:rFonts w:ascii="Comic Sans MS" w:hAnsi="Comic Sans MS" w:cs="Comic Sans MS"/>
+          <w:bCs/>
+          <w:color w:val="00B0F0"/>
+        </w:rPr>
+      </w:pPr>
+      <w:r>
+        <w:rPr>
+          <w:rFonts w:ascii="Comic Sans MS" w:hAnsi="Comic Sans MS" w:cs="Comic Sans MS"/>
+          <w:bCs/>
+          <w:color w:val="00B0F0"/>
+        </w:rPr>
         <w:t xml:space="preserve">A stored procedure in SQL is a </w:t>
       </w:r>
       <w:r>
@@ -371,6 +427,7 @@
         <w:t xml:space="preserve"> in the</w:t>
       </w:r>
     </w:p>
+    <w:p/>
     <w:p/>
     <w:sectPr>
       <w:pgSz w:w="11906" w:h="16838"/>

</xml_diff>

<commit_message>
Extrenal Module - npm(Node Package Manager) random-fruits-name
</commit_message>
<xml_diff>
--- a/NodeJS.docx
+++ b/NodeJS.docx
@@ -298,6 +298,7 @@
         <w:rPr>
           <w:rFonts w:ascii="Comic Sans MS" w:hAnsi="Comic Sans MS" w:cs="Comic Sans MS"/>
           <w:bCs/>
+          <w:noProof/>
           <w:color w:val="00B0F0"/>
         </w:rPr>
         <w:drawing>
@@ -337,14 +338,74 @@
         </w:drawing>
       </w:r>
     </w:p>
+    <w:p/>
+    <w:p/>
+    <w:p/>
+    <w:p/>
+    <w:p/>
+    <w:p/>
+    <w:p/>
+    <w:p/>
+    <w:p/>
+    <w:p/>
+    <w:p/>
+    <w:p/>
+    <w:p/>
+    <w:p/>
+    <w:p/>
+    <w:p/>
+    <w:p/>
+    <w:p/>
+    <w:p/>
+    <w:p/>
+    <w:p/>
     <w:p>
       <w:pPr>
-        <w:rPr>
-          <w:rFonts w:ascii="Comic Sans MS" w:hAnsi="Comic Sans MS" w:cs="Comic Sans MS"/>
-          <w:bCs/>
-          <w:color w:val="00B0F0"/>
+        <w:pStyle w:val="NormalWeb"/>
+        <w:spacing w:before="252" w:beforeAutospacing="0" w:after="252" w:afterAutospacing="0"/>
+        <w:rPr>
+          <w:rFonts w:ascii="Comic Sans MS" w:hAnsi="Comic Sans MS" w:cs="Comic Sans MS"/>
+          <w:b/>
+          <w:color w:val="C85C12"/>
+          <w:sz w:val="28"/>
+          <w:szCs w:val="28"/>
+          <w:u w:val="single"/>
         </w:rPr>
       </w:pPr>
+      <w:r>
+        <w:rPr>
+          <w:rFonts w:ascii="Comic Sans MS" w:hAnsi="Comic Sans MS" w:cs="Comic Sans MS"/>
+          <w:b/>
+          <w:color w:val="C85C12"/>
+          <w:sz w:val="28"/>
+          <w:szCs w:val="28"/>
+          <w:u w:val="single"/>
+        </w:rPr>
+        <w:lastRenderedPageBreak/>
+        <w:t xml:space="preserve">NodeJS </w:t>
+      </w:r>
+      <w:r>
+        <w:rPr>
+          <w:rFonts w:ascii="Comic Sans MS" w:hAnsi="Comic Sans MS" w:cs="Comic Sans MS"/>
+          <w:b/>
+          <w:color w:val="C85C12"/>
+          <w:sz w:val="28"/>
+          <w:szCs w:val="28"/>
+          <w:u w:val="single"/>
+        </w:rPr>
+        <w:t xml:space="preserve">External </w:t>
+      </w:r>
+      <w:r>
+        <w:rPr>
+          <w:rFonts w:ascii="Comic Sans MS" w:hAnsi="Comic Sans MS" w:cs="Comic Sans MS"/>
+          <w:b/>
+          <w:color w:val="C85C12"/>
+          <w:sz w:val="28"/>
+          <w:szCs w:val="28"/>
+          <w:u w:val="single"/>
+        </w:rPr>
+        <w:t>Modules:</w:t>
+      </w:r>
     </w:p>
     <w:p>
       <w:pPr>
@@ -360,6 +421,108 @@
           <w:bCs/>
           <w:color w:val="00B0F0"/>
         </w:rPr>
+        <w:drawing>
+          <wp:inline distT="0" distB="0" distL="0" distR="0" wp14:anchorId="2966F168" wp14:editId="6D47EF48">
+            <wp:extent cx="5324475" cy="447675"/>
+            <wp:effectExtent l="0" t="0" r="9525" b="9525"/>
+            <wp:docPr id="1478368684" name="Picture 1"/>
+            <wp:cNvGraphicFramePr>
+              <a:graphicFrameLocks xmlns:a="http://schemas.openxmlformats.org/drawingml/2006/main" noChangeAspect="1"/>
+            </wp:cNvGraphicFramePr>
+            <a:graphic xmlns:a="http://schemas.openxmlformats.org/drawingml/2006/main">
+              <a:graphicData uri="http://schemas.openxmlformats.org/drawingml/2006/picture">
+                <pic:pic xmlns:pic="http://schemas.openxmlformats.org/drawingml/2006/picture">
+                  <pic:nvPicPr>
+                    <pic:cNvPr id="1478368684" name=""/>
+                    <pic:cNvPicPr/>
+                  </pic:nvPicPr>
+                  <pic:blipFill>
+                    <a:blip r:embed="rId9"/>
+                    <a:stretch>
+                      <a:fillRect/>
+                    </a:stretch>
+                  </pic:blipFill>
+                  <pic:spPr>
+                    <a:xfrm>
+                      <a:off x="0" y="0"/>
+                      <a:ext cx="5324475" cy="447675"/>
+                    </a:xfrm>
+                    <a:prstGeom prst="rect">
+                      <a:avLst/>
+                    </a:prstGeom>
+                  </pic:spPr>
+                </pic:pic>
+              </a:graphicData>
+            </a:graphic>
+          </wp:inline>
+        </w:drawing>
+      </w:r>
+    </w:p>
+    <w:p>
+      <w:pPr>
+        <w:rPr>
+          <w:rFonts w:ascii="Comic Sans MS" w:hAnsi="Comic Sans MS" w:cs="Comic Sans MS"/>
+          <w:bCs/>
+          <w:color w:val="00B0F0"/>
+        </w:rPr>
+      </w:pPr>
+      <w:r>
+        <w:rPr>
+          <w:rFonts w:ascii="Comic Sans MS" w:hAnsi="Comic Sans MS" w:cs="Comic Sans MS"/>
+          <w:bCs/>
+          <w:color w:val="00B0F0"/>
+        </w:rPr>
+        <w:drawing>
+          <wp:inline distT="0" distB="0" distL="0" distR="0" wp14:anchorId="76B7D2C2" wp14:editId="03345E2A">
+            <wp:extent cx="6912610" cy="1859915"/>
+            <wp:effectExtent l="0" t="0" r="2540" b="6985"/>
+            <wp:docPr id="101110476" name="Picture 1"/>
+            <wp:cNvGraphicFramePr>
+              <a:graphicFrameLocks xmlns:a="http://schemas.openxmlformats.org/drawingml/2006/main" noChangeAspect="1"/>
+            </wp:cNvGraphicFramePr>
+            <a:graphic xmlns:a="http://schemas.openxmlformats.org/drawingml/2006/main">
+              <a:graphicData uri="http://schemas.openxmlformats.org/drawingml/2006/picture">
+                <pic:pic xmlns:pic="http://schemas.openxmlformats.org/drawingml/2006/picture">
+                  <pic:nvPicPr>
+                    <pic:cNvPr id="101110476" name=""/>
+                    <pic:cNvPicPr/>
+                  </pic:nvPicPr>
+                  <pic:blipFill>
+                    <a:blip r:embed="rId10"/>
+                    <a:stretch>
+                      <a:fillRect/>
+                    </a:stretch>
+                  </pic:blipFill>
+                  <pic:spPr>
+                    <a:xfrm>
+                      <a:off x="0" y="0"/>
+                      <a:ext cx="6912610" cy="1859915"/>
+                    </a:xfrm>
+                    <a:prstGeom prst="rect">
+                      <a:avLst/>
+                    </a:prstGeom>
+                  </pic:spPr>
+                </pic:pic>
+              </a:graphicData>
+            </a:graphic>
+          </wp:inline>
+        </w:drawing>
+      </w:r>
+    </w:p>
+    <w:p>
+      <w:pPr>
+        <w:rPr>
+          <w:rFonts w:ascii="Comic Sans MS" w:hAnsi="Comic Sans MS" w:cs="Comic Sans MS"/>
+          <w:bCs/>
+          <w:color w:val="00B0F0"/>
+        </w:rPr>
+      </w:pPr>
+      <w:r>
+        <w:rPr>
+          <w:rFonts w:ascii="Comic Sans MS" w:hAnsi="Comic Sans MS" w:cs="Comic Sans MS"/>
+          <w:bCs/>
+          <w:color w:val="00B0F0"/>
+        </w:rPr>
         <w:t xml:space="preserve">A stored procedure in SQL is a </w:t>
       </w:r>
       <w:r>
@@ -427,7 +590,6 @@
         <w:t xml:space="preserve"> in the</w:t>
       </w:r>
     </w:p>
-    <w:p/>
     <w:p/>
     <w:sectPr>
       <w:pgSz w:w="11906" w:h="16838"/>

</xml_diff>